<commit_message>
improved toggle on items and added icons to collaspe
</commit_message>
<xml_diff>
--- a/content.docx
+++ b/content.docx
@@ -219,32 +219,17 @@
       </w:r>
       <w:proofErr w:type="gramEnd"/>
       <w:r>
-        <w:t xml:space="preserve"> yourself and/or your dependents.</w:t>
-      </w:r>
-    </w:p>
-    <w:p>
-      <w:r>
-        <w:t>For</w:t>
-      </w:r>
-      <w:r>
-        <w:t xml:space="preserve"> groups of 15 employees or more:</w:t>
-      </w:r>
-    </w:p>
-    <w:p>
-      <w:r>
-        <w:t>C</w:t>
-      </w:r>
-      <w:r>
-        <w:t xml:space="preserve">an offer </w:t>
-      </w:r>
-      <w:r>
-        <w:t>Guaranteed</w:t>
-      </w:r>
-      <w:r>
-        <w:t xml:space="preserve"> Issued Life Insurance up to $10</w:t>
-      </w:r>
-      <w:r>
-        <w:t>0,000 with no health questions</w:t>
+        <w:t xml:space="preserve"> yourself and/or your dependents</w:t>
+      </w:r>
+    </w:p>
+    <w:p>
+      <w:r>
+        <w:t>For groups of 15 employees or more:</w:t>
+      </w:r>
+    </w:p>
+    <w:p>
+      <w:r>
+        <w:t>Can offer Guaranteed Issued Life Insurance up to $100,000 with no health questions</w:t>
       </w:r>
     </w:p>
     <w:p/>
@@ -296,24 +281,24 @@
       <w:r>
         <w:t>Transportation</w:t>
       </w:r>
-    </w:p>
-    <w:p>
-      <w:r>
-        <w:t>Blood/plasma</w:t>
-      </w:r>
-    </w:p>
-    <w:p/>
-    <w:p>
-      <w:r>
-        <w:t>Rates</w:t>
-      </w:r>
-      <w:r>
-        <w:t>:</w:t>
-      </w:r>
-    </w:p>
-    <w:p>
       <w:bookmarkStart w:id="0" w:name="_GoBack"/>
       <w:bookmarkEnd w:id="0"/>
+    </w:p>
+    <w:p>
+      <w:r>
+        <w:t>Blood/plasma</w:t>
+      </w:r>
+    </w:p>
+    <w:p/>
+    <w:p>
+      <w:r>
+        <w:t>Rates</w:t>
+      </w:r>
+      <w:r>
+        <w:t>:</w:t>
+      </w:r>
+    </w:p>
+    <w:p>
       <w:r>
         <w:t xml:space="preserve"> </w:t>
       </w:r>

</xml_diff>

<commit_message>
add json file and logged to console
</commit_message>
<xml_diff>
--- a/content.docx
+++ b/content.docx
@@ -3,299 +3,71 @@
 <w:document xmlns:wpc="http://schemas.microsoft.com/office/word/2010/wordprocessingCanvas" xmlns:mc="http://schemas.openxmlformats.org/markup-compatibility/2006" xmlns:o="urn:schemas-microsoft-com:office:office" xmlns:r="http://schemas.openxmlformats.org/officeDocument/2006/relationships" xmlns:m="http://schemas.openxmlformats.org/officeDocument/2006/math" xmlns:v="urn:schemas-microsoft-com:vml" xmlns:wp14="http://schemas.microsoft.com/office/word/2010/wordprocessingDrawing" xmlns:wp="http://schemas.openxmlformats.org/drawingml/2006/wordprocessingDrawing" xmlns:w10="urn:schemas-microsoft-com:office:word" xmlns:w="http://schemas.openxmlformats.org/wordprocessingml/2006/main" xmlns:w14="http://schemas.microsoft.com/office/word/2010/wordml" xmlns:w15="http://schemas.microsoft.com/office/word/2012/wordml" xmlns:wpg="http://schemas.microsoft.com/office/word/2010/wordprocessingGroup" xmlns:wpi="http://schemas.microsoft.com/office/word/2010/wordprocessingInk" xmlns:wne="http://schemas.microsoft.com/office/word/2006/wordml" xmlns:wps="http://schemas.microsoft.com/office/word/2010/wordprocessingShape" mc:Ignorable="w14 w15 wp14">
   <w:body>
     <w:p>
-      <w:r>
-        <w:t>Vision</w:t>
-      </w:r>
-    </w:p>
-    <w:p>
-      <w:r>
-        <w:t xml:space="preserve">Large network of providers. </w:t>
-      </w:r>
-    </w:p>
-    <w:p>
-      <w:r>
-        <w:t>$15 co-pay for annual exams</w:t>
-      </w:r>
-    </w:p>
-    <w:p>
-      <w:r>
-        <w:t>$25 co-pay for lenses</w:t>
-      </w:r>
-    </w:p>
-    <w:p>
-      <w:proofErr w:type="gramStart"/>
-      <w:r>
-        <w:t>frames</w:t>
-      </w:r>
-      <w:proofErr w:type="gramEnd"/>
-      <w:r>
-        <w:t xml:space="preserve"> covered up to $130.</w:t>
-      </w:r>
-    </w:p>
-    <w:p>
-      <w:proofErr w:type="gramStart"/>
-      <w:r>
-        <w:t>up</w:t>
-      </w:r>
-      <w:proofErr w:type="gramEnd"/>
-      <w:r>
-        <w:t xml:space="preserve"> to $130 for contacts</w:t>
-      </w:r>
-    </w:p>
-    <w:p/>
-    <w:p>
-      <w:r>
-        <w:t>Rates:</w:t>
-      </w:r>
-    </w:p>
-    <w:p>
-      <w:r>
-        <w:t>$2.75/</w:t>
-      </w:r>
-      <w:r>
-        <w:t>employee</w:t>
-      </w:r>
-      <w:r>
-        <w:t>/week</w:t>
-      </w:r>
-    </w:p>
-    <w:p/>
-    <w:p/>
-    <w:p/>
-    <w:p>
-      <w:r>
-        <w:t>Disability</w:t>
-      </w:r>
-    </w:p>
-    <w:p>
-      <w:proofErr w:type="gramStart"/>
-      <w:r>
-        <w:t>p</w:t>
-      </w:r>
-      <w:r>
-        <w:t>rotects</w:t>
-      </w:r>
-      <w:proofErr w:type="gramEnd"/>
-      <w:r>
-        <w:t xml:space="preserve"> your paycheck</w:t>
-      </w:r>
-    </w:p>
-    <w:p>
-      <w:proofErr w:type="gramStart"/>
-      <w:r>
-        <w:t>r</w:t>
-      </w:r>
-      <w:r>
-        <w:t>eplaces</w:t>
-      </w:r>
-      <w:proofErr w:type="gramEnd"/>
-      <w:r>
-        <w:t xml:space="preserve"> 60% of salary (tax free)</w:t>
-      </w:r>
-    </w:p>
-    <w:p>
-      <w:proofErr w:type="gramStart"/>
-      <w:r>
-        <w:t>p</w:t>
-      </w:r>
-      <w:r>
-        <w:t>ays</w:t>
-      </w:r>
-      <w:proofErr w:type="gramEnd"/>
-      <w:r>
-        <w:t xml:space="preserve"> directly to enrollee</w:t>
-      </w:r>
-    </w:p>
-    <w:p>
-      <w:r>
-        <w:t>24/7 coverage ON and OFF the job</w:t>
-      </w:r>
-    </w:p>
-    <w:p/>
-    <w:p>
-      <w:r>
-        <w:t>Rates:</w:t>
-      </w:r>
-    </w:p>
-    <w:p>
-      <w:r>
-        <w:t>Preferred</w:t>
-      </w:r>
-      <w:r>
-        <w:t xml:space="preserve"> sample rates for a $900/month benefit with 1</w:t>
-      </w:r>
-      <w:r>
-        <w:rPr>
-          <w:vertAlign w:val="superscript"/>
-        </w:rPr>
-        <w:t>st</w:t>
-      </w:r>
-      <w:r>
-        <w:t xml:space="preserve"> day accident, 2 week waiting period</w:t>
-      </w:r>
-      <w:r>
-        <w:t xml:space="preserve"> </w:t>
-      </w:r>
-      <w:r>
-        <w:t>for sickness (surgery, maternity):</w:t>
-      </w:r>
-    </w:p>
-    <w:p/>
-    <w:p>
-      <w:r>
-        <w:t>Age</w:t>
-      </w:r>
-    </w:p>
-    <w:p>
-      <w:r>
-        <w:t>20-29…..$6.83 per week</w:t>
-      </w:r>
-    </w:p>
-    <w:p>
-      <w:r>
-        <w:t>30-39…..$7.75 per week</w:t>
-      </w:r>
-    </w:p>
-    <w:p>
-      <w:r>
-        <w:t>40-49…..$8.56 per week</w:t>
-      </w:r>
-    </w:p>
-    <w:p>
-      <w:r>
-        <w:t>50-59…..$9.91 per week</w:t>
-      </w:r>
-    </w:p>
-    <w:p/>
-    <w:p/>
-    <w:p/>
-    <w:p/>
-    <w:p>
-      <w:r>
+      <w:pPr>
+        <w:rPr>
+          <w:b/>
+        </w:rPr>
+      </w:pPr>
+      <w:r>
+        <w:rPr>
+          <w:b/>
+        </w:rPr>
+        <w:t>Health</w:t>
+      </w:r>
+    </w:p>
+    <w:p>
+      <w:r>
+        <w:t>Please call or email Chris for more information about this product</w:t>
+      </w:r>
+    </w:p>
+    <w:p>
+      <w:pPr>
+        <w:rPr>
+          <w:b/>
+        </w:rPr>
+      </w:pPr>
+      <w:r>
+        <w:rPr>
+          <w:b/>
+        </w:rPr>
         <w:t>Life</w:t>
       </w:r>
     </w:p>
     <w:p>
       <w:r>
-        <w:t>20 year term plan</w:t>
-      </w:r>
-    </w:p>
-    <w:p>
-      <w:proofErr w:type="gramStart"/>
-      <w:r>
-        <w:t>l</w:t>
-      </w:r>
-      <w:r>
-        <w:t>arg</w:t>
-      </w:r>
-      <w:r>
-        <w:t>e</w:t>
-      </w:r>
-      <w:proofErr w:type="gramEnd"/>
-      <w:r>
-        <w:t xml:space="preserve"> face amounts for low premiums, whole l</w:t>
-      </w:r>
-      <w:r>
-        <w:t>ife (level premiums)</w:t>
-      </w:r>
-    </w:p>
-    <w:p>
-      <w:proofErr w:type="gramStart"/>
-      <w:r>
-        <w:t>pl</w:t>
-      </w:r>
-      <w:r>
-        <w:t>ans</w:t>
-      </w:r>
-      <w:proofErr w:type="gramEnd"/>
-      <w:r>
-        <w:t xml:space="preserve"> are portable</w:t>
-      </w:r>
-    </w:p>
-    <w:p>
-      <w:proofErr w:type="gramStart"/>
-      <w:r>
-        <w:t>cover</w:t>
-      </w:r>
-      <w:proofErr w:type="gramEnd"/>
-      <w:r>
-        <w:t xml:space="preserve"> yourself and/or your dependents</w:t>
-      </w:r>
-    </w:p>
-    <w:p>
-      <w:r>
-        <w:t>For groups of 15 employees or more:</w:t>
-      </w:r>
-    </w:p>
-    <w:p>
-      <w:r>
-        <w:t>Can offer Guaranteed Issued Life Insurance up to $100,000 with no health questions</w:t>
-      </w:r>
-    </w:p>
-    <w:p/>
-    <w:p>
-      <w:r>
-        <w:t>Rates:</w:t>
-      </w:r>
-    </w:p>
-    <w:p/>
-    <w:p>
-      <w:r>
-        <w:t>Example</w:t>
-      </w:r>
-    </w:p>
-    <w:p>
-      <w:r>
-        <w:t>Male, non-smoker, age 31 can get $100,000 for $5.32 per week</w:t>
-      </w:r>
-    </w:p>
-    <w:p/>
-    <w:p/>
-    <w:p/>
-    <w:p>
-      <w:r>
-        <w:t>Cancer</w:t>
-      </w:r>
-    </w:p>
-    <w:p>
-      <w:r>
-        <w:t>Covers 28 different items</w:t>
-      </w:r>
-    </w:p>
-    <w:p>
-      <w:r>
-        <w:t>$100 per year wellness benefit</w:t>
-      </w:r>
-    </w:p>
-    <w:p>
-      <w:r>
-        <w:t>Large monthly radiation/chemo benefit</w:t>
-      </w:r>
-    </w:p>
-    <w:p>
-      <w:r>
-        <w:t>Surgical benefits</w:t>
-      </w:r>
-    </w:p>
-    <w:p>
-      <w:r>
-        <w:t>Transportation</w:t>
+        <w:t xml:space="preserve">20 year term </w:t>
+      </w:r>
+      <w:proofErr w:type="spellStart"/>
+      <w:r>
+        <w:t>plap</w:t>
+      </w:r>
+      <w:proofErr w:type="spellEnd"/>
+      <w:r>
+        <w:t>. Large face amounts for low premiums, whole life (level premiums). Plans are portable. Cover yourself and/or your dependents. For groups of 15 employees or more, can offer Guaranteed Issued Life Insurance up to $100,000 with no health questions</w:t>
       </w:r>
       <w:bookmarkStart w:id="0" w:name="_GoBack"/>
       <w:bookmarkEnd w:id="0"/>
     </w:p>
     <w:p>
       <w:r>
-        <w:t>Blood/plasma</w:t>
+        <w:t>Rates:</w:t>
+      </w:r>
+      <w:r>
+        <w:t xml:space="preserve"> </w:t>
+      </w:r>
+      <w:r>
+        <w:t>Cancer</w:t>
+      </w:r>
+    </w:p>
+    <w:p>
+      <w:r>
+        <w:t>Covers 28 different items. $100 per year wellness benefit. Large monthly radiation/chemo benefit. Surgical benefits. Transportation. Blood/plasma</w:t>
       </w:r>
     </w:p>
     <w:p/>
     <w:p>
       <w:r>
-        <w:t>Rates</w:t>
-      </w:r>
-      <w:r>
-        <w:t>:</w:t>
+        <w:t>Rates:</w:t>
       </w:r>
     </w:p>
     <w:p>
@@ -309,6 +81,276 @@
       <w:proofErr w:type="gramEnd"/>
       <w:r>
         <w:t xml:space="preserve"> low as $4/week</w:t>
+      </w:r>
+    </w:p>
+    <w:p>
+      <w:r>
+        <w:t>Example</w:t>
+      </w:r>
+      <w:r>
+        <w:t xml:space="preserve">: </w:t>
+      </w:r>
+      <w:r>
+        <w:t>Male, non-smoker, age 31 can get $100,000 for $5.32 per week</w:t>
+      </w:r>
+    </w:p>
+    <w:p/>
+    <w:p>
+      <w:pPr>
+        <w:rPr>
+          <w:b/>
+        </w:rPr>
+      </w:pPr>
+      <w:r>
+        <w:rPr>
+          <w:b/>
+        </w:rPr>
+        <w:t>Vision</w:t>
+      </w:r>
+    </w:p>
+    <w:p>
+      <w:r>
+        <w:t>Large network of providers. $15 co-pay for annual exams</w:t>
+      </w:r>
+      <w:r>
+        <w:t xml:space="preserve">. </w:t>
+      </w:r>
+      <w:r>
+        <w:t>$25 co-pay for lenses</w:t>
+      </w:r>
+      <w:r>
+        <w:t xml:space="preserve">. Frames covered up to $130 and </w:t>
+      </w:r>
+      <w:r>
+        <w:t>up to $130 for contacts</w:t>
+      </w:r>
+    </w:p>
+    <w:p>
+      <w:r>
+        <w:t>Rates:</w:t>
+      </w:r>
+    </w:p>
+    <w:p>
+      <w:r>
+        <w:t>$2.75/</w:t>
+      </w:r>
+      <w:r>
+        <w:t>employee</w:t>
+      </w:r>
+      <w:r>
+        <w:t>/week</w:t>
+      </w:r>
+    </w:p>
+    <w:p/>
+    <w:p>
+      <w:pPr>
+        <w:rPr>
+          <w:b/>
+        </w:rPr>
+      </w:pPr>
+      <w:r>
+        <w:rPr>
+          <w:b/>
+        </w:rPr>
+        <w:t>Dental</w:t>
+      </w:r>
+    </w:p>
+    <w:p>
+      <w:pPr>
+        <w:rPr>
+          <w:b/>
+        </w:rPr>
+      </w:pPr>
+      <w:r>
+        <w:rPr>
+          <w:b/>
+        </w:rPr>
+        <w:t>Cancer</w:t>
+      </w:r>
+    </w:p>
+    <w:p>
+      <w:r>
+        <w:t>Covers 28 different items. $100 per year wellness benefit. Large monthly radiation/chemo benefit. Surgical benefits. Transportation. Blood/plasma</w:t>
+      </w:r>
+    </w:p>
+    <w:p>
+      <w:r>
+        <w:t>Rates:</w:t>
+      </w:r>
+    </w:p>
+    <w:p>
+      <w:r>
+        <w:t xml:space="preserve"> </w:t>
+      </w:r>
+      <w:proofErr w:type="gramStart"/>
+      <w:r>
+        <w:t>as</w:t>
+      </w:r>
+      <w:proofErr w:type="gramEnd"/>
+      <w:r>
+        <w:t xml:space="preserve"> low as $4/week</w:t>
+      </w:r>
+    </w:p>
+    <w:p>
+      <w:pPr>
+        <w:rPr>
+          <w:b/>
+        </w:rPr>
+      </w:pPr>
+      <w:r>
+        <w:rPr>
+          <w:b/>
+        </w:rPr>
+        <w:t>Final Expenses</w:t>
+      </w:r>
+    </w:p>
+    <w:p>
+      <w:r>
+        <w:t>Please call or email Chris for more information about this product</w:t>
+      </w:r>
+      <w:r>
+        <w:t>.</w:t>
+      </w:r>
+    </w:p>
+    <w:p>
+      <w:pPr>
+        <w:rPr>
+          <w:b/>
+        </w:rPr>
+      </w:pPr>
+      <w:r>
+        <w:rPr>
+          <w:b/>
+        </w:rPr>
+        <w:t>Disability</w:t>
+      </w:r>
+    </w:p>
+    <w:p>
+      <w:r>
+        <w:t>P</w:t>
+      </w:r>
+      <w:r>
+        <w:t>rotects your paycheck</w:t>
+      </w:r>
+      <w:r>
+        <w:t xml:space="preserve"> - </w:t>
+      </w:r>
+      <w:r>
+        <w:t>r</w:t>
+      </w:r>
+      <w:r>
+        <w:t>eplaces 60% of salary (tax free)</w:t>
+      </w:r>
+      <w:r>
+        <w:t xml:space="preserve"> and </w:t>
+      </w:r>
+      <w:r>
+        <w:t>p</w:t>
+      </w:r>
+      <w:r>
+        <w:t>ays directly to enrollee</w:t>
+      </w:r>
+      <w:r>
+        <w:t xml:space="preserve">. </w:t>
+      </w:r>
+      <w:r>
+        <w:t>24/7 coverage ON and OFF the job</w:t>
+      </w:r>
+    </w:p>
+    <w:p>
+      <w:r>
+        <w:lastRenderedPageBreak/>
+        <w:t>Rates:</w:t>
+      </w:r>
+    </w:p>
+    <w:p>
+      <w:r>
+        <w:t>Preferred</w:t>
+      </w:r>
+      <w:r>
+        <w:t xml:space="preserve"> sample rates for a $900/month benefit with 1</w:t>
+      </w:r>
+      <w:r>
+        <w:rPr>
+          <w:vertAlign w:val="superscript"/>
+        </w:rPr>
+        <w:t>st</w:t>
+      </w:r>
+      <w:r>
+        <w:t xml:space="preserve"> day accident, 2 week waiting period</w:t>
+      </w:r>
+      <w:r>
+        <w:t xml:space="preserve"> </w:t>
+      </w:r>
+      <w:r>
+        <w:t>for sickness (surgery, maternity):</w:t>
+      </w:r>
+    </w:p>
+    <w:p>
+      <w:r>
+        <w:t>Age</w:t>
+      </w:r>
+    </w:p>
+    <w:p>
+      <w:r>
+        <w:t>20-29…..$6.83 per week</w:t>
+      </w:r>
+    </w:p>
+    <w:p>
+      <w:r>
+        <w:t>30-39…..$7.75 per week</w:t>
+      </w:r>
+    </w:p>
+    <w:p>
+      <w:r>
+        <w:t>40-49…..$8.56 per week</w:t>
+      </w:r>
+    </w:p>
+    <w:p>
+      <w:r>
+        <w:t>50-59…..$9.91 per week</w:t>
+      </w:r>
+    </w:p>
+    <w:p>
+      <w:pPr>
+        <w:rPr>
+          <w:b/>
+        </w:rPr>
+      </w:pPr>
+      <w:r>
+        <w:rPr>
+          <w:b/>
+        </w:rPr>
+        <w:t>Accidental</w:t>
+      </w:r>
+    </w:p>
+    <w:p>
+      <w:r>
+        <w:t>Please call or email Chris for more information about this product</w:t>
+      </w:r>
+      <w:r>
+        <w:t>.</w:t>
+      </w:r>
+    </w:p>
+    <w:p>
+      <w:pPr>
+        <w:rPr>
+          <w:b/>
+        </w:rPr>
+      </w:pPr>
+      <w:r>
+        <w:rPr>
+          <w:b/>
+        </w:rPr>
+        <w:t>Hospital Plans</w:t>
+      </w:r>
+    </w:p>
+    <w:p>
+      <w:r>
+        <w:t>Please call or email Chris for more information about this product</w:t>
+      </w:r>
+      <w:r>
+        <w:t>.</w:t>
       </w:r>
     </w:p>
     <w:sectPr>

</xml_diff>

<commit_message>
inner wrapper for content and breathing room
</commit_message>
<xml_diff>
--- a/content.docx
+++ b/content.docx
@@ -45,309 +45,278 @@
       <w:r>
         <w:t>. Large face amounts for low premiums, whole life (level premiums). Plans are portable. Cover yourself and/or your dependents. For groups of 15 employees or more, can offer Guaranteed Issued Life Insurance up to $100,000 with no health questions</w:t>
       </w:r>
+    </w:p>
+    <w:p>
+      <w:r>
+        <w:t>Rates:</w:t>
+      </w:r>
+    </w:p>
+    <w:p>
+      <w:r>
+        <w:t>Example: Male, non-smoker, age 31 can get $100,000 for $5.32 per week</w:t>
+      </w:r>
+    </w:p>
+    <w:p>
+      <w:pPr>
+        <w:rPr>
+          <w:b/>
+        </w:rPr>
+      </w:pPr>
+      <w:r>
+        <w:rPr>
+          <w:b/>
+        </w:rPr>
+        <w:t>Vision</w:t>
+      </w:r>
+    </w:p>
+    <w:p>
+      <w:r>
+        <w:t>Large network of providers. $15 co-pay for annual exams</w:t>
+      </w:r>
+      <w:r>
+        <w:t xml:space="preserve">. </w:t>
+      </w:r>
+      <w:r>
+        <w:t>$25 co-pay for lenses</w:t>
+      </w:r>
+      <w:r>
+        <w:t xml:space="preserve">. Frames covered up to $130 and </w:t>
+      </w:r>
+      <w:r>
+        <w:t>up to $130 for contacts</w:t>
+      </w:r>
+      <w:r>
+        <w:t>.</w:t>
+      </w:r>
+    </w:p>
+    <w:p>
+      <w:r>
+        <w:t>Rates:</w:t>
+      </w:r>
+    </w:p>
+    <w:p>
+      <w:r>
+        <w:t>$2.75/</w:t>
+      </w:r>
+      <w:r>
+        <w:t>employee</w:t>
+      </w:r>
+      <w:r>
+        <w:t>/week</w:t>
+      </w:r>
+    </w:p>
+    <w:p/>
+    <w:p>
+      <w:pPr>
+        <w:rPr>
+          <w:b/>
+        </w:rPr>
+      </w:pPr>
+      <w:r>
+        <w:rPr>
+          <w:b/>
+        </w:rPr>
+        <w:t>Dental</w:t>
+      </w:r>
+    </w:p>
+    <w:p>
+      <w:pPr>
+        <w:rPr>
+          <w:b/>
+        </w:rPr>
+      </w:pPr>
+      <w:r>
+        <w:rPr>
+          <w:b/>
+        </w:rPr>
+        <w:t>Cancer</w:t>
+      </w:r>
+    </w:p>
+    <w:p>
+      <w:r>
+        <w:t>Covers 28 different items. $100 per year wellness benefit. Large monthly radiation/chemo benefit. Surgical benefits. Transportation. Blood/plasma</w:t>
+      </w:r>
+    </w:p>
+    <w:p>
+      <w:r>
+        <w:t>Rates:</w:t>
+      </w:r>
+    </w:p>
+    <w:p>
+      <w:r>
+        <w:t xml:space="preserve"> </w:t>
+      </w:r>
+      <w:proofErr w:type="gramStart"/>
+      <w:r>
+        <w:t>as</w:t>
+      </w:r>
+      <w:proofErr w:type="gramEnd"/>
+      <w:r>
+        <w:t xml:space="preserve"> low as $4/week</w:t>
+      </w:r>
+    </w:p>
+    <w:p>
+      <w:pPr>
+        <w:rPr>
+          <w:b/>
+        </w:rPr>
+      </w:pPr>
+      <w:r>
+        <w:rPr>
+          <w:b/>
+        </w:rPr>
+        <w:t>Final Expenses</w:t>
+      </w:r>
+    </w:p>
+    <w:p>
+      <w:r>
+        <w:t>Please call or email Chris for more information about this product</w:t>
+      </w:r>
+      <w:r>
+        <w:t>.</w:t>
+      </w:r>
+    </w:p>
+    <w:p>
+      <w:pPr>
+        <w:rPr>
+          <w:b/>
+        </w:rPr>
+      </w:pPr>
+      <w:r>
+        <w:rPr>
+          <w:b/>
+        </w:rPr>
+        <w:t>Disability</w:t>
+      </w:r>
+    </w:p>
+    <w:p>
+      <w:r>
+        <w:t>P</w:t>
+      </w:r>
+      <w:r>
+        <w:t>rotects your paycheck</w:t>
+      </w:r>
+      <w:r>
+        <w:t xml:space="preserve"> - </w:t>
+      </w:r>
+      <w:r>
+        <w:t>r</w:t>
+      </w:r>
+      <w:r>
+        <w:t>eplaces 60% of salary (tax free)</w:t>
+      </w:r>
+      <w:r>
+        <w:t xml:space="preserve"> and </w:t>
+      </w:r>
+      <w:r>
+        <w:t>p</w:t>
+      </w:r>
+      <w:r>
+        <w:t>ays directly to enrollee</w:t>
+      </w:r>
+      <w:r>
+        <w:t xml:space="preserve">. </w:t>
+      </w:r>
+      <w:r>
+        <w:t>24/7 coverage ON and OFF the job</w:t>
+      </w:r>
+    </w:p>
+    <w:p>
+      <w:r>
+        <w:t>Rates:</w:t>
+      </w:r>
+    </w:p>
+    <w:p>
+      <w:r>
+        <w:t>Preferred</w:t>
+      </w:r>
+      <w:r>
+        <w:t xml:space="preserve"> sample rates for a $900/month benefit with 1</w:t>
+      </w:r>
+      <w:r>
+        <w:rPr>
+          <w:vertAlign w:val="superscript"/>
+        </w:rPr>
+        <w:t>st</w:t>
+      </w:r>
+      <w:r>
+        <w:t xml:space="preserve"> day accident, 2 week waiting period</w:t>
+      </w:r>
+      <w:r>
+        <w:t xml:space="preserve"> </w:t>
+      </w:r>
+      <w:r>
+        <w:t>for sickness (surgery, maternity):</w:t>
+      </w:r>
+    </w:p>
+    <w:p>
+      <w:r>
+        <w:t>Age</w:t>
+      </w:r>
+    </w:p>
+    <w:p>
+      <w:r>
+        <w:t>20-29…..$6.83 per week</w:t>
+      </w:r>
+    </w:p>
+    <w:p>
+      <w:r>
+        <w:t>30-39…..$7.75 per week</w:t>
+      </w:r>
+    </w:p>
+    <w:p>
+      <w:r>
+        <w:lastRenderedPageBreak/>
+        <w:t>40-49…..$8.56 per week</w:t>
+      </w:r>
+    </w:p>
+    <w:p>
+      <w:r>
+        <w:t>50-59…..$9.91 per week</w:t>
+      </w:r>
+    </w:p>
+    <w:p>
+      <w:pPr>
+        <w:rPr>
+          <w:b/>
+        </w:rPr>
+      </w:pPr>
+      <w:r>
+        <w:rPr>
+          <w:b/>
+        </w:rPr>
+        <w:t>Accidental</w:t>
+      </w:r>
+    </w:p>
+    <w:p>
+      <w:r>
+        <w:t>Please call or email Chris for more information about this product</w:t>
+      </w:r>
+      <w:r>
+        <w:t>.</w:t>
+      </w:r>
+    </w:p>
+    <w:p>
+      <w:pPr>
+        <w:rPr>
+          <w:b/>
+        </w:rPr>
+      </w:pPr>
+      <w:r>
+        <w:rPr>
+          <w:b/>
+        </w:rPr>
+        <w:t>Hospital Plans</w:t>
+      </w:r>
+    </w:p>
+    <w:p>
+      <w:r>
+        <w:t xml:space="preserve">Please call or email Chris </w:t>
+      </w:r>
       <w:bookmarkStart w:id="0" w:name="_GoBack"/>
       <w:bookmarkEnd w:id="0"/>
-    </w:p>
-    <w:p>
-      <w:r>
-        <w:t>Rates:</w:t>
-      </w:r>
-      <w:r>
-        <w:t xml:space="preserve"> </w:t>
-      </w:r>
-      <w:r>
-        <w:t>Cancer</w:t>
-      </w:r>
-    </w:p>
-    <w:p>
-      <w:r>
-        <w:t>Covers 28 different items. $100 per year wellness benefit. Large monthly radiation/chemo benefit. Surgical benefits. Transportation. Blood/plasma</w:t>
-      </w:r>
-    </w:p>
-    <w:p/>
-    <w:p>
-      <w:r>
-        <w:t>Rates:</w:t>
-      </w:r>
-    </w:p>
-    <w:p>
-      <w:r>
-        <w:t xml:space="preserve"> </w:t>
-      </w:r>
-      <w:proofErr w:type="gramStart"/>
-      <w:r>
-        <w:t>as</w:t>
-      </w:r>
-      <w:proofErr w:type="gramEnd"/>
-      <w:r>
-        <w:t xml:space="preserve"> low as $4/week</w:t>
-      </w:r>
-    </w:p>
-    <w:p>
-      <w:r>
-        <w:t>Example</w:t>
-      </w:r>
-      <w:r>
-        <w:t xml:space="preserve">: </w:t>
-      </w:r>
-      <w:r>
-        <w:t>Male, non-smoker, age 31 can get $100,000 for $5.32 per week</w:t>
-      </w:r>
-    </w:p>
-    <w:p/>
-    <w:p>
-      <w:pPr>
-        <w:rPr>
-          <w:b/>
-        </w:rPr>
-      </w:pPr>
-      <w:r>
-        <w:rPr>
-          <w:b/>
-        </w:rPr>
-        <w:t>Vision</w:t>
-      </w:r>
-    </w:p>
-    <w:p>
-      <w:r>
-        <w:t>Large network of providers. $15 co-pay for annual exams</w:t>
-      </w:r>
-      <w:r>
-        <w:t xml:space="preserve">. </w:t>
-      </w:r>
-      <w:r>
-        <w:t>$25 co-pay for lenses</w:t>
-      </w:r>
-      <w:r>
-        <w:t xml:space="preserve">. Frames covered up to $130 and </w:t>
-      </w:r>
-      <w:r>
-        <w:t>up to $130 for contacts</w:t>
-      </w:r>
-    </w:p>
-    <w:p>
-      <w:r>
-        <w:t>Rates:</w:t>
-      </w:r>
-    </w:p>
-    <w:p>
-      <w:r>
-        <w:t>$2.75/</w:t>
-      </w:r>
-      <w:r>
-        <w:t>employee</w:t>
-      </w:r>
-      <w:r>
-        <w:t>/week</w:t>
-      </w:r>
-    </w:p>
-    <w:p/>
-    <w:p>
-      <w:pPr>
-        <w:rPr>
-          <w:b/>
-        </w:rPr>
-      </w:pPr>
-      <w:r>
-        <w:rPr>
-          <w:b/>
-        </w:rPr>
-        <w:t>Dental</w:t>
-      </w:r>
-    </w:p>
-    <w:p>
-      <w:pPr>
-        <w:rPr>
-          <w:b/>
-        </w:rPr>
-      </w:pPr>
-      <w:r>
-        <w:rPr>
-          <w:b/>
-        </w:rPr>
-        <w:t>Cancer</w:t>
-      </w:r>
-    </w:p>
-    <w:p>
-      <w:r>
-        <w:t>Covers 28 different items. $100 per year wellness benefit. Large monthly radiation/chemo benefit. Surgical benefits. Transportation. Blood/plasma</w:t>
-      </w:r>
-    </w:p>
-    <w:p>
-      <w:r>
-        <w:t>Rates:</w:t>
-      </w:r>
-    </w:p>
-    <w:p>
-      <w:r>
-        <w:t xml:space="preserve"> </w:t>
-      </w:r>
-      <w:proofErr w:type="gramStart"/>
-      <w:r>
-        <w:t>as</w:t>
-      </w:r>
-      <w:proofErr w:type="gramEnd"/>
-      <w:r>
-        <w:t xml:space="preserve"> low as $4/week</w:t>
-      </w:r>
-    </w:p>
-    <w:p>
-      <w:pPr>
-        <w:rPr>
-          <w:b/>
-        </w:rPr>
-      </w:pPr>
-      <w:r>
-        <w:rPr>
-          <w:b/>
-        </w:rPr>
-        <w:t>Final Expenses</w:t>
-      </w:r>
-    </w:p>
-    <w:p>
-      <w:r>
-        <w:t>Please call or email Chris for more information about this product</w:t>
-      </w:r>
-      <w:r>
-        <w:t>.</w:t>
-      </w:r>
-    </w:p>
-    <w:p>
-      <w:pPr>
-        <w:rPr>
-          <w:b/>
-        </w:rPr>
-      </w:pPr>
-      <w:r>
-        <w:rPr>
-          <w:b/>
-        </w:rPr>
-        <w:t>Disability</w:t>
-      </w:r>
-    </w:p>
-    <w:p>
-      <w:r>
-        <w:t>P</w:t>
-      </w:r>
-      <w:r>
-        <w:t>rotects your paycheck</w:t>
-      </w:r>
-      <w:r>
-        <w:t xml:space="preserve"> - </w:t>
-      </w:r>
-      <w:r>
-        <w:t>r</w:t>
-      </w:r>
-      <w:r>
-        <w:t>eplaces 60% of salary (tax free)</w:t>
-      </w:r>
-      <w:r>
-        <w:t xml:space="preserve"> and </w:t>
-      </w:r>
-      <w:r>
-        <w:t>p</w:t>
-      </w:r>
-      <w:r>
-        <w:t>ays directly to enrollee</w:t>
-      </w:r>
-      <w:r>
-        <w:t xml:space="preserve">. </w:t>
-      </w:r>
-      <w:r>
-        <w:t>24/7 coverage ON and OFF the job</w:t>
-      </w:r>
-    </w:p>
-    <w:p>
-      <w:r>
-        <w:lastRenderedPageBreak/>
-        <w:t>Rates:</w:t>
-      </w:r>
-    </w:p>
-    <w:p>
-      <w:r>
-        <w:t>Preferred</w:t>
-      </w:r>
-      <w:r>
-        <w:t xml:space="preserve"> sample rates for a $900/month benefit with 1</w:t>
-      </w:r>
-      <w:r>
-        <w:rPr>
-          <w:vertAlign w:val="superscript"/>
-        </w:rPr>
-        <w:t>st</w:t>
-      </w:r>
-      <w:r>
-        <w:t xml:space="preserve"> day accident, 2 week waiting period</w:t>
-      </w:r>
-      <w:r>
-        <w:t xml:space="preserve"> </w:t>
-      </w:r>
-      <w:r>
-        <w:t>for sickness (surgery, maternity):</w:t>
-      </w:r>
-    </w:p>
-    <w:p>
-      <w:r>
-        <w:t>Age</w:t>
-      </w:r>
-    </w:p>
-    <w:p>
-      <w:r>
-        <w:t>20-29…..$6.83 per week</w:t>
-      </w:r>
-    </w:p>
-    <w:p>
-      <w:r>
-        <w:t>30-39…..$7.75 per week</w:t>
-      </w:r>
-    </w:p>
-    <w:p>
-      <w:r>
-        <w:t>40-49…..$8.56 per week</w:t>
-      </w:r>
-    </w:p>
-    <w:p>
-      <w:r>
-        <w:t>50-59…..$9.91 per week</w:t>
-      </w:r>
-    </w:p>
-    <w:p>
-      <w:pPr>
-        <w:rPr>
-          <w:b/>
-        </w:rPr>
-      </w:pPr>
-      <w:r>
-        <w:rPr>
-          <w:b/>
-        </w:rPr>
-        <w:t>Accidental</w:t>
-      </w:r>
-    </w:p>
-    <w:p>
-      <w:r>
-        <w:t>Please call or email Chris for more information about this product</w:t>
-      </w:r>
-      <w:r>
-        <w:t>.</w:t>
-      </w:r>
-    </w:p>
-    <w:p>
-      <w:pPr>
-        <w:rPr>
-          <w:b/>
-        </w:rPr>
-      </w:pPr>
-      <w:r>
-        <w:rPr>
-          <w:b/>
-        </w:rPr>
-        <w:t>Hospital Plans</w:t>
-      </w:r>
-    </w:p>
-    <w:p>
-      <w:r>
-        <w:t>Please call or email Chris for more information about this product</w:t>
+      <w:r>
+        <w:t>for more information about this product</w:t>
       </w:r>
       <w:r>
         <w:t>.</w:t>

</xml_diff>